<commit_message>
V1.5.2 - New design report
</commit_message>
<xml_diff>
--- a/storage/Freshmen Orientation 2019 Report.docx
+++ b/storage/Freshmen Orientation 2019 Report.docx
@@ -21,6 +21,7 @@
         <w:rPr>
           <w:sz w:val="22"/>
           <w:szCs w:val="22"/>
+          <w:b/>
         </w:rPr>
         <w:t xml:space="preserve">July 1, 2019 (AM Session)</w:t>
       </w:r>
@@ -437,6 +438,7 @@
         <w:rPr>
           <w:sz w:val="22"/>
           <w:szCs w:val="22"/>
+          <w:b/>
         </w:rPr>
         <w:t xml:space="preserve">July 2, 2019 (AM Session)</w:t>
       </w:r>
@@ -692,6 +694,7 @@
         <w:rPr>
           <w:sz w:val="22"/>
           <w:szCs w:val="22"/>
+          <w:b/>
         </w:rPr>
         <w:t xml:space="preserve">July 2, 2019 (PM Session)</w:t>
       </w:r>
@@ -787,6 +790,162 @@
             <w:pPr/>
             <w:r>
               <w:rPr/>
+              <w:t xml:space="preserve">adfa, fadf </w:t>
+            </w:r>
+          </w:p>
+        </w:tc>
+        <w:tc>
+          <w:tcPr>
+            <w:tcW w:w="3750" w:type="dxa"/>
+          </w:tcPr>
+          <w:p>
+            <w:pPr/>
+            <w:r>
+              <w:rPr/>
+              <w:t xml:space="preserve">dfasdf</w:t>
+            </w:r>
+          </w:p>
+        </w:tc>
+        <w:tc>
+          <w:tcPr>
+            <w:tcW w:w="2500" w:type="dxa"/>
+          </w:tcPr>
+          <w:p>
+            <w:pPr/>
+            <w:r>
+              <w:rPr/>
+              <w:t xml:space="preserve">June 30 - 4:30 pm</w:t>
+            </w:r>
+          </w:p>
+        </w:tc>
+      </w:tr>
+      <w:tr>
+        <w:trPr/>
+        <w:tc>
+          <w:tcPr>
+            <w:tcW w:w="3750" w:type="dxa"/>
+          </w:tcPr>
+          <w:p>
+            <w:pPr/>
+            <w:r>
+              <w:rPr/>
+              <w:t xml:space="preserve">adfadf, fagfh </w:t>
+            </w:r>
+          </w:p>
+        </w:tc>
+        <w:tc>
+          <w:tcPr>
+            <w:tcW w:w="3750" w:type="dxa"/>
+          </w:tcPr>
+          <w:p>
+            <w:pPr/>
+            <w:r>
+              <w:rPr/>
+              <w:t xml:space="preserve">sdfb</w:t>
+            </w:r>
+          </w:p>
+        </w:tc>
+        <w:tc>
+          <w:tcPr>
+            <w:tcW w:w="2500" w:type="dxa"/>
+          </w:tcPr>
+          <w:p>
+            <w:pPr/>
+            <w:r>
+              <w:rPr/>
+              <w:t xml:space="preserve">June 30 - 6:27 pm</w:t>
+            </w:r>
+          </w:p>
+        </w:tc>
+      </w:tr>
+      <w:tr>
+        <w:trPr/>
+        <w:tc>
+          <w:tcPr>
+            <w:tcW w:w="3750" w:type="dxa"/>
+          </w:tcPr>
+          <w:p>
+            <w:pPr/>
+            <w:r>
+              <w:rPr/>
+              <w:t xml:space="preserve">asdfa, adfadf </w:t>
+            </w:r>
+          </w:p>
+        </w:tc>
+        <w:tc>
+          <w:tcPr>
+            <w:tcW w:w="3750" w:type="dxa"/>
+          </w:tcPr>
+          <w:p>
+            <w:pPr/>
+            <w:r>
+              <w:rPr/>
+              <w:t xml:space="preserve">sdfadf</w:t>
+            </w:r>
+          </w:p>
+        </w:tc>
+        <w:tc>
+          <w:tcPr>
+            <w:tcW w:w="2500" w:type="dxa"/>
+          </w:tcPr>
+          <w:p>
+            <w:pPr/>
+            <w:r>
+              <w:rPr/>
+              <w:t xml:space="preserve">June 30 - 4:25 pm</w:t>
+            </w:r>
+          </w:p>
+        </w:tc>
+      </w:tr>
+      <w:tr>
+        <w:trPr/>
+        <w:tc>
+          <w:tcPr>
+            <w:tcW w:w="3750" w:type="dxa"/>
+          </w:tcPr>
+          <w:p>
+            <w:pPr/>
+            <w:r>
+              <w:rPr/>
+              <w:t xml:space="preserve">asdfaf, dfadf </w:t>
+            </w:r>
+          </w:p>
+        </w:tc>
+        <w:tc>
+          <w:tcPr>
+            <w:tcW w:w="3750" w:type="dxa"/>
+          </w:tcPr>
+          <w:p>
+            <w:pPr/>
+            <w:r>
+              <w:rPr/>
+              <w:t xml:space="preserve">df</w:t>
+            </w:r>
+          </w:p>
+        </w:tc>
+        <w:tc>
+          <w:tcPr>
+            <w:tcW w:w="2500" w:type="dxa"/>
+          </w:tcPr>
+          <w:p>
+            <w:pPr/>
+            <w:r>
+              <w:rPr/>
+              <w:t xml:space="preserve">June 30 - 4:26 pm</w:t>
+            </w:r>
+          </w:p>
+        </w:tc>
+      </w:tr>
+      <w:tr>
+        <w:trPr/>
+        <w:tc>
+          <w:tcPr>
+            <w:tcW w:w="3750" w:type="dxa"/>
+          </w:tcPr>
+          <w:p>
+            <w:pPr/>
+            <w:r>
+              <w:rPr/>
               <w:t xml:space="preserve">asfdadf, adfaf </w:t>
             </w:r>
           </w:p>
@@ -826,109 +985,70 @@
             <w:pPr/>
             <w:r>
               <w:rPr/>
-              <w:t xml:space="preserve">asdfa, adfadf </w:t>
-            </w:r>
-          </w:p>
-        </w:tc>
-        <w:tc>
-          <w:tcPr>
-            <w:tcW w:w="3750" w:type="dxa"/>
-          </w:tcPr>
-          <w:p>
-            <w:pPr/>
-            <w:r>
-              <w:rPr/>
-              <w:t xml:space="preserve">sdfadf</w:t>
-            </w:r>
-          </w:p>
-        </w:tc>
-        <w:tc>
-          <w:tcPr>
-            <w:tcW w:w="2500" w:type="dxa"/>
-          </w:tcPr>
-          <w:p>
-            <w:pPr/>
-            <w:r>
-              <w:rPr/>
-              <w:t xml:space="preserve">June 30 - 4:25 pm</w:t>
-            </w:r>
-          </w:p>
-        </w:tc>
-      </w:tr>
-      <w:tr>
-        <w:trPr/>
-        <w:tc>
-          <w:tcPr>
-            <w:tcW w:w="3750" w:type="dxa"/>
-          </w:tcPr>
-          <w:p>
-            <w:pPr/>
-            <w:r>
-              <w:rPr/>
-              <w:t xml:space="preserve">asdfaf, dfadf </w:t>
-            </w:r>
-          </w:p>
-        </w:tc>
-        <w:tc>
-          <w:tcPr>
-            <w:tcW w:w="3750" w:type="dxa"/>
-          </w:tcPr>
-          <w:p>
-            <w:pPr/>
-            <w:r>
-              <w:rPr/>
-              <w:t xml:space="preserve">df</w:t>
-            </w:r>
-          </w:p>
-        </w:tc>
-        <w:tc>
-          <w:tcPr>
-            <w:tcW w:w="2500" w:type="dxa"/>
-          </w:tcPr>
-          <w:p>
-            <w:pPr/>
-            <w:r>
-              <w:rPr/>
-              <w:t xml:space="preserve">June 30 - 4:26 pm</w:t>
-            </w:r>
-          </w:p>
-        </w:tc>
-      </w:tr>
-      <w:tr>
-        <w:trPr/>
-        <w:tc>
-          <w:tcPr>
-            <w:tcW w:w="3750" w:type="dxa"/>
-          </w:tcPr>
-          <w:p>
-            <w:pPr/>
-            <w:r>
-              <w:rPr/>
-              <w:t xml:space="preserve">adfa, fadf </w:t>
-            </w:r>
-          </w:p>
-        </w:tc>
-        <w:tc>
-          <w:tcPr>
-            <w:tcW w:w="3750" w:type="dxa"/>
-          </w:tcPr>
-          <w:p>
-            <w:pPr/>
-            <w:r>
-              <w:rPr/>
-              <w:t xml:space="preserve">dfasdf</w:t>
-            </w:r>
-          </w:p>
-        </w:tc>
-        <w:tc>
-          <w:tcPr>
-            <w:tcW w:w="2500" w:type="dxa"/>
-          </w:tcPr>
-          <w:p>
-            <w:pPr/>
-            <w:r>
-              <w:rPr/>
-              <w:t xml:space="preserve">June 30 - 4:30 pm</w:t>
+              <w:t xml:space="preserve">da, dfag </w:t>
+            </w:r>
+          </w:p>
+        </w:tc>
+        <w:tc>
+          <w:tcPr>
+            <w:tcW w:w="3750" w:type="dxa"/>
+          </w:tcPr>
+          <w:p>
+            <w:pPr/>
+            <w:r>
+              <w:rPr/>
+              <w:t xml:space="preserve">ghg</w:t>
+            </w:r>
+          </w:p>
+        </w:tc>
+        <w:tc>
+          <w:tcPr>
+            <w:tcW w:w="2500" w:type="dxa"/>
+          </w:tcPr>
+          <w:p>
+            <w:pPr/>
+            <w:r>
+              <w:rPr/>
+              <w:t xml:space="preserve">June 30 - 6:29 pm</w:t>
+            </w:r>
+          </w:p>
+        </w:tc>
+      </w:tr>
+      <w:tr>
+        <w:trPr/>
+        <w:tc>
+          <w:tcPr>
+            <w:tcW w:w="3750" w:type="dxa"/>
+          </w:tcPr>
+          <w:p>
+            <w:pPr/>
+            <w:r>
+              <w:rPr/>
+              <w:t xml:space="preserve">gaffg, gjjh </w:t>
+            </w:r>
+          </w:p>
+        </w:tc>
+        <w:tc>
+          <w:tcPr>
+            <w:tcW w:w="3750" w:type="dxa"/>
+          </w:tcPr>
+          <w:p>
+            <w:pPr/>
+            <w:r>
+              <w:rPr/>
+              <w:t xml:space="preserve">jhg</w:t>
+            </w:r>
+          </w:p>
+        </w:tc>
+        <w:tc>
+          <w:tcPr>
+            <w:tcW w:w="2500" w:type="dxa"/>
+          </w:tcPr>
+          <w:p>
+            <w:pPr/>
+            <w:r>
+              <w:rPr/>
+              <w:t xml:space="preserve">June 30 - 6:29 pm</w:t>
             </w:r>
           </w:p>
         </w:tc>
@@ -968,123 +1088,6 @@
             <w:r>
               <w:rPr/>
               <w:t xml:space="preserve">June 30 - 4:34 pm</w:t>
-            </w:r>
-          </w:p>
-        </w:tc>
-      </w:tr>
-      <w:tr>
-        <w:trPr/>
-        <w:tc>
-          <w:tcPr>
-            <w:tcW w:w="3750" w:type="dxa"/>
-          </w:tcPr>
-          <w:p>
-            <w:pPr/>
-            <w:r>
-              <w:rPr/>
-              <w:t xml:space="preserve">adfadf, fagfh </w:t>
-            </w:r>
-          </w:p>
-        </w:tc>
-        <w:tc>
-          <w:tcPr>
-            <w:tcW w:w="3750" w:type="dxa"/>
-          </w:tcPr>
-          <w:p>
-            <w:pPr/>
-            <w:r>
-              <w:rPr/>
-              <w:t xml:space="preserve">sdfb</w:t>
-            </w:r>
-          </w:p>
-        </w:tc>
-        <w:tc>
-          <w:tcPr>
-            <w:tcW w:w="2500" w:type="dxa"/>
-          </w:tcPr>
-          <w:p>
-            <w:pPr/>
-            <w:r>
-              <w:rPr/>
-              <w:t xml:space="preserve">June 30 - 6:27 pm</w:t>
-            </w:r>
-          </w:p>
-        </w:tc>
-      </w:tr>
-      <w:tr>
-        <w:trPr/>
-        <w:tc>
-          <w:tcPr>
-            <w:tcW w:w="3750" w:type="dxa"/>
-          </w:tcPr>
-          <w:p>
-            <w:pPr/>
-            <w:r>
-              <w:rPr/>
-              <w:t xml:space="preserve">da, dfag </w:t>
-            </w:r>
-          </w:p>
-        </w:tc>
-        <w:tc>
-          <w:tcPr>
-            <w:tcW w:w="3750" w:type="dxa"/>
-          </w:tcPr>
-          <w:p>
-            <w:pPr/>
-            <w:r>
-              <w:rPr/>
-              <w:t xml:space="preserve">ghg</w:t>
-            </w:r>
-          </w:p>
-        </w:tc>
-        <w:tc>
-          <w:tcPr>
-            <w:tcW w:w="2500" w:type="dxa"/>
-          </w:tcPr>
-          <w:p>
-            <w:pPr/>
-            <w:r>
-              <w:rPr/>
-              <w:t xml:space="preserve">June 30 - 6:29 pm</w:t>
-            </w:r>
-          </w:p>
-        </w:tc>
-      </w:tr>
-      <w:tr>
-        <w:trPr/>
-        <w:tc>
-          <w:tcPr>
-            <w:tcW w:w="3750" w:type="dxa"/>
-          </w:tcPr>
-          <w:p>
-            <w:pPr/>
-            <w:r>
-              <w:rPr/>
-              <w:t xml:space="preserve">gaffg, gjjh </w:t>
-            </w:r>
-          </w:p>
-        </w:tc>
-        <w:tc>
-          <w:tcPr>
-            <w:tcW w:w="3750" w:type="dxa"/>
-          </w:tcPr>
-          <w:p>
-            <w:pPr/>
-            <w:r>
-              <w:rPr/>
-              <w:t xml:space="preserve">jhg</w:t>
-            </w:r>
-          </w:p>
-        </w:tc>
-        <w:tc>
-          <w:tcPr>
-            <w:tcW w:w="2500" w:type="dxa"/>
-          </w:tcPr>
-          <w:p>
-            <w:pPr/>
-            <w:r>
-              <w:rPr/>
-              <w:t xml:space="preserve">June 30 - 6:29 pm</w:t>
             </w:r>
           </w:p>
         </w:tc>
@@ -1220,6 +1223,7 @@
         <w:rPr>
           <w:sz w:val="22"/>
           <w:szCs w:val="22"/>
+          <w:b/>
         </w:rPr>
         <w:t xml:space="preserve">July 8, 2019 (PM Session)</w:t>
       </w:r>

</xml_diff>